<commit_message>
updated doc with api guides
</commit_message>
<xml_diff>
--- a/docs/Usecases.docx
+++ b/docs/Usecases.docx
@@ -74,6 +74,38 @@
     <w:p>
       <w:pPr>
         <w:pStyle w:val="ListParagraph"/>
+        <w:rPr>
+          <w:i/>
+          <w:color w:val="FABF8F" w:themeColor="accent6" w:themeTint="99"/>
+        </w:rPr>
+      </w:pPr>
+      <w:r>
+        <w:rPr>
+          <w:i/>
+          <w:color w:val="FABF8F" w:themeColor="accent6" w:themeTint="99"/>
+        </w:rPr>
+        <w:t>API: PartnerManager.getSystemRootCatalog()</w:t>
+      </w:r>
+    </w:p>
+    <w:p>
+      <w:pPr>
+        <w:pStyle w:val="ListParagraph"/>
+        <w:rPr>
+          <w:i/>
+          <w:color w:val="FABF8F" w:themeColor="accent6" w:themeTint="99"/>
+        </w:rPr>
+      </w:pPr>
+      <w:r>
+        <w:rPr>
+          <w:i/>
+          <w:color w:val="FABF8F" w:themeColor="accent6" w:themeTint="99"/>
+        </w:rPr>
+        <w:t>PartnerManager.getSystemSubCatalogs(parentSyscatId)</w:t>
+      </w:r>
+    </w:p>
+    <w:p>
+      <w:pPr>
+        <w:pStyle w:val="ListParagraph"/>
         <w:numPr>
           <w:ilvl w:val="0"/>
           <w:numId w:val="1"/>
@@ -95,6 +127,22 @@
     <w:p>
       <w:pPr>
         <w:pStyle w:val="ListParagraph"/>
+        <w:rPr>
+          <w:i/>
+          <w:color w:val="FABF8F" w:themeColor="accent6" w:themeTint="99"/>
+        </w:rPr>
+      </w:pPr>
+      <w:r>
+        <w:rPr>
+          <w:i/>
+          <w:color w:val="FABF8F" w:themeColor="accent6" w:themeTint="99"/>
+        </w:rPr>
+        <w:t>API: PartnerManager. getCatalogItemPagingList (syscatId)</w:t>
+      </w:r>
+    </w:p>
+    <w:p>
+      <w:pPr>
+        <w:pStyle w:val="ListParagraph"/>
         <w:numPr>
           <w:ilvl w:val="0"/>
           <w:numId w:val="1"/>
@@ -154,6 +202,22 @@
     </w:p>
     <w:p>
       <w:pPr>
+        <w:pStyle w:val="ListParagraph"/>
+        <w:rPr>
+          <w:i/>
+          <w:color w:val="FABF8F" w:themeColor="accent6" w:themeTint="99"/>
+        </w:rPr>
+      </w:pPr>
+      <w:r>
+        <w:rPr>
+          <w:i/>
+          <w:color w:val="FABF8F" w:themeColor="accent6" w:themeTint="99"/>
+        </w:rPr>
+        <w:t>API: missing</w:t>
+      </w:r>
+    </w:p>
+    <w:p>
+      <w:pPr>
         <w:pStyle w:val="Heading3"/>
       </w:pPr>
       <w:r>
@@ -227,6 +291,22 @@
     <w:p>
       <w:pPr>
         <w:pStyle w:val="ListParagraph"/>
+        <w:rPr>
+          <w:i/>
+          <w:color w:val="FABF8F" w:themeColor="accent6" w:themeTint="99"/>
+        </w:rPr>
+      </w:pPr>
+      <w:r>
+        <w:rPr>
+          <w:i/>
+          <w:color w:val="FABF8F" w:themeColor="accent6" w:themeTint="99"/>
+        </w:rPr>
+        <w:t>API: user.getBranch().getRootCatalog()</w:t>
+      </w:r>
+    </w:p>
+    <w:p>
+      <w:pPr>
+        <w:pStyle w:val="ListParagraph"/>
         <w:numPr>
           <w:ilvl w:val="0"/>
           <w:numId w:val="1"/>
@@ -260,6 +340,23 @@
     <w:p>
       <w:pPr>
         <w:pStyle w:val="ListParagraph"/>
+        <w:ind w:left="1440"/>
+        <w:rPr>
+          <w:i/>
+          <w:color w:val="FABF8F" w:themeColor="accent6" w:themeTint="99"/>
+        </w:rPr>
+      </w:pPr>
+      <w:r>
+        <w:rPr>
+          <w:i/>
+          <w:color w:val="FABF8F" w:themeColor="accent6" w:themeTint="99"/>
+        </w:rPr>
+        <w:t>API: PartnerManager. getCatalogItemPagingList (syscatId)</w:t>
+      </w:r>
+    </w:p>
+    <w:p>
+      <w:pPr>
+        <w:pStyle w:val="ListParagraph"/>
         <w:numPr>
           <w:ilvl w:val="1"/>
           <w:numId w:val="1"/>
@@ -275,6 +372,39 @@
     <w:p>
       <w:pPr>
         <w:pStyle w:val="ListParagraph"/>
+        <w:ind w:left="1440"/>
+        <w:rPr>
+          <w:i/>
+          <w:color w:val="FABF8F" w:themeColor="accent6" w:themeTint="99"/>
+        </w:rPr>
+      </w:pPr>
+      <w:r>
+        <w:rPr>
+          <w:i/>
+          <w:color w:val="FABF8F" w:themeColor="accent6" w:themeTint="99"/>
+        </w:rPr>
+        <w:t>API: Catalog.getCatalogItemPagingList()</w:t>
+      </w:r>
+    </w:p>
+    <w:p>
+      <w:pPr>
+        <w:pStyle w:val="ListParagraph"/>
+        <w:rPr>
+          <w:i/>
+          <w:color w:val="FABF8F" w:themeColor="accent6" w:themeTint="99"/>
+        </w:rPr>
+      </w:pPr>
+      <w:r>
+        <w:rPr>
+          <w:i/>
+          <w:color w:val="FABF8F" w:themeColor="accent6" w:themeTint="99"/>
+        </w:rPr>
+        <w:t>API: Catalog.isManaged()</w:t>
+      </w:r>
+    </w:p>
+    <w:p>
+      <w:pPr>
+        <w:pStyle w:val="ListParagraph"/>
         <w:numPr>
           <w:ilvl w:val="0"/>
           <w:numId w:val="1"/>
@@ -314,7 +444,10 @@
         </w:numPr>
       </w:pPr>
       <w:r>
-        <w:t>If no item is found, show user new item form. User will fill in all details of the item, such as name, description, branch, and other fields.</w:t>
+        <w:t>If no item is found, show user new item form. User will fill in all details of the item, such as name, descri</w:t>
+      </w:r>
+      <w:r>
+        <w:t>ption, branch, and other fields, and:</w:t>
       </w:r>
     </w:p>
     <w:p>
@@ -338,6 +471,37 @@
     <w:p>
       <w:pPr>
         <w:pStyle w:val="ListParagraph"/>
+        <w:ind w:left="1440"/>
+        <w:rPr>
+          <w:i/>
+          <w:color w:val="FABF8F" w:themeColor="accent6" w:themeTint="99"/>
+        </w:rPr>
+      </w:pPr>
+      <w:r>
+        <w:rPr>
+          <w:i/>
+          <w:color w:val="FABF8F" w:themeColor="accent6" w:themeTint="99"/>
+        </w:rPr>
+        <w:t>API: PartnerManager.getSystemSubCatalogs(parentSys</w:t>
+      </w:r>
+      <w:r>
+        <w:rPr>
+          <w:i/>
+          <w:color w:val="FABF8F" w:themeColor="accent6" w:themeTint="99"/>
+        </w:rPr>
+        <w:t>c</w:t>
+      </w:r>
+      <w:r>
+        <w:rPr>
+          <w:i/>
+          <w:color w:val="FABF8F" w:themeColor="accent6" w:themeTint="99"/>
+        </w:rPr>
+        <w:t>atId)</w:t>
+      </w:r>
+    </w:p>
+    <w:p>
+      <w:pPr>
+        <w:pStyle w:val="ListParagraph"/>
         <w:numPr>
           <w:ilvl w:val="0"/>
           <w:numId w:val="1"/>
@@ -349,10 +513,19 @@
     </w:p>
     <w:p>
       <w:pPr>
-        <w:pStyle w:val="Heading3"/>
-      </w:pPr>
-      <w:r>
-        <w:t>Core API for use-case</w:t>
+        <w:pStyle w:val="ListParagraph"/>
+        <w:rPr>
+          <w:i/>
+          <w:color w:val="FABF8F" w:themeColor="accent6" w:themeTint="99"/>
+        </w:rPr>
+      </w:pPr>
+      <w:r>
+        <w:rPr>
+          <w:i/>
+          <w:color w:val="FABF8F" w:themeColor="accent6" w:themeTint="99"/>
+        </w:rPr>
+        <w:lastRenderedPageBreak/>
+        <w:t>API: missing</w:t>
       </w:r>
     </w:p>
     <w:p/>

</xml_diff>

<commit_message>
syscat item paging list
</commit_message>
<xml_diff>
--- a/docs/Usecases.docx
+++ b/docs/Usecases.docx
@@ -68,6 +68,12 @@
         <w:t>Select a catalog</w:t>
       </w:r>
       <w:r>
+        <w:rPr>
+          <w:color w:val="00B050"/>
+        </w:rPr>
+        <w:t xml:space="preserve"> (A)</w:t>
+      </w:r>
+      <w:r>
         <w:t xml:space="preserve"> from the system catalog tree</w:t>
       </w:r>
     </w:p>
@@ -137,7 +143,35 @@
           <w:i/>
           <w:color w:val="FABF8F" w:themeColor="accent6" w:themeTint="99"/>
         </w:rPr>
-        <w:t>API: PartnerManager. getCatalogItemPagingList (syscatId)</w:t>
+        <w:t xml:space="preserve">API: PartnerManager. </w:t>
+      </w:r>
+      <w:r>
+        <w:rPr>
+          <w:i/>
+          <w:color w:val="FABF8F" w:themeColor="accent6" w:themeTint="99"/>
+        </w:rPr>
+        <w:t>get</w:t>
+      </w:r>
+      <w:r>
+        <w:rPr>
+          <w:i/>
+          <w:color w:val="FABF8F" w:themeColor="accent6" w:themeTint="99"/>
+        </w:rPr>
+        <w:t>Syscat</w:t>
+      </w:r>
+      <w:r>
+        <w:rPr>
+          <w:i/>
+          <w:color w:val="FABF8F" w:themeColor="accent6" w:themeTint="99"/>
+        </w:rPr>
+        <w:t xml:space="preserve">ItemPagingList </w:t>
+      </w:r>
+      <w:r>
+        <w:rPr>
+          <w:i/>
+          <w:color w:val="FABF8F" w:themeColor="accent6" w:themeTint="99"/>
+        </w:rPr>
+        <w:t>(syscatId)</w:t>
       </w:r>
     </w:p>
     <w:p>
@@ -185,7 +219,30 @@
         <w:t>is found</w:t>
       </w:r>
       <w:r>
-        <w:t>, show user new item form. User will fill in all details of the item, such as name, description, branch, and other fields.</w:t>
+        <w:t>, show user new item form. User will fill in all details of the item, such as name, descri</w:t>
+      </w:r>
+      <w:r>
+        <w:t>ption, branch, and other fields, and:</w:t>
+      </w:r>
+    </w:p>
+    <w:p>
+      <w:pPr>
+        <w:pStyle w:val="ListParagraph"/>
+        <w:numPr>
+          <w:ilvl w:val="2"/>
+          <w:numId w:val="1"/>
+        </w:numPr>
+        <w:rPr>
+          <w:i/>
+          <w:color w:val="FABF8F" w:themeColor="accent6" w:themeTint="99"/>
+        </w:rPr>
+      </w:pPr>
+      <w:r>
+        <w:rPr>
+          <w:i/>
+          <w:color w:val="FABF8F" w:themeColor="accent6" w:themeTint="99"/>
+        </w:rPr>
+        <w:t>CatalogItem.setSyscatId(A)</w:t>
       </w:r>
     </w:p>
     <w:p>
@@ -351,7 +408,21 @@
           <w:i/>
           <w:color w:val="FABF8F" w:themeColor="accent6" w:themeTint="99"/>
         </w:rPr>
-        <w:t>API: PartnerManager. getCatalogItemPagingList (syscatId)</w:t>
+        <w:t>API: PartnerManager. get</w:t>
+      </w:r>
+      <w:r>
+        <w:rPr>
+          <w:i/>
+          <w:color w:val="FABF8F" w:themeColor="accent6" w:themeTint="99"/>
+        </w:rPr>
+        <w:t>Syscat</w:t>
+      </w:r>
+      <w:r>
+        <w:rPr>
+          <w:i/>
+          <w:color w:val="FABF8F" w:themeColor="accent6" w:themeTint="99"/>
+        </w:rPr>
+        <w:t>ItemPagingList (syscatId)</w:t>
       </w:r>
     </w:p>
     <w:p>
@@ -399,7 +470,21 @@
           <w:i/>
           <w:color w:val="FABF8F" w:themeColor="accent6" w:themeTint="99"/>
         </w:rPr>
-        <w:t>API: Catalog.isManaged()</w:t>
+        <w:t>API: Catalog.</w:t>
+      </w:r>
+      <w:r>
+        <w:rPr>
+          <w:i/>
+          <w:color w:val="FABF8F" w:themeColor="accent6" w:themeTint="99"/>
+        </w:rPr>
+        <w:t>getSystemCatalog().getCatalogSpec().</w:t>
+      </w:r>
+      <w:r>
+        <w:rPr>
+          <w:i/>
+          <w:color w:val="FABF8F" w:themeColor="accent6" w:themeTint="99"/>
+        </w:rPr>
+        <w:t>isManaged()</w:t>
       </w:r>
     </w:p>
     <w:p>
@@ -465,6 +550,12 @@
         <w:t>Select a catalog</w:t>
       </w:r>
       <w:r>
+        <w:rPr>
+          <w:color w:val="00B050"/>
+        </w:rPr>
+        <w:t xml:space="preserve"> (B)</w:t>
+      </w:r>
+      <w:r>
         <w:t xml:space="preserve"> from the system catalog tree (starting from the system catalog associated to (A)</w:t>
       </w:r>
     </w:p>
@@ -502,6 +593,38 @@
     <w:p>
       <w:pPr>
         <w:pStyle w:val="ListParagraph"/>
+        <w:ind w:left="1440"/>
+        <w:rPr>
+          <w:i/>
+          <w:color w:val="FABF8F" w:themeColor="accent6" w:themeTint="99"/>
+        </w:rPr>
+      </w:pPr>
+      <w:r>
+        <w:rPr>
+          <w:i/>
+          <w:color w:val="FABF8F" w:themeColor="accent6" w:themeTint="99"/>
+        </w:rPr>
+        <w:lastRenderedPageBreak/>
+        <w:t>CatalogItem.setSyscatId(</w:t>
+      </w:r>
+      <w:r>
+        <w:rPr>
+          <w:i/>
+          <w:color w:val="FABF8F" w:themeColor="accent6" w:themeTint="99"/>
+        </w:rPr>
+        <w:t>B</w:t>
+      </w:r>
+      <w:r>
+        <w:rPr>
+          <w:i/>
+          <w:color w:val="FABF8F" w:themeColor="accent6" w:themeTint="99"/>
+        </w:rPr>
+        <w:t>)</w:t>
+      </w:r>
+    </w:p>
+    <w:p>
+      <w:pPr>
+        <w:pStyle w:val="ListParagraph"/>
         <w:numPr>
           <w:ilvl w:val="0"/>
           <w:numId w:val="1"/>
@@ -524,7 +647,6 @@
           <w:i/>
           <w:color w:val="FABF8F" w:themeColor="accent6" w:themeTint="99"/>
         </w:rPr>
-        <w:lastRenderedPageBreak/>
         <w:t>API: missing</w:t>
       </w:r>
     </w:p>

</xml_diff>